<commit_message>
adding a document to track resources
</commit_message>
<xml_diff>
--- a/Observations.docx
+++ b/Observations.docx
@@ -3,7 +3,6 @@
 <w:document xmlns:wpc="http://schemas.microsoft.com/office/word/2010/wordprocessingCanvas" xmlns:mc="http://schemas.openxmlformats.org/markup-compatibility/2006" xmlns:o="urn:schemas-microsoft-com:office:office" xmlns:r="http://schemas.openxmlformats.org/officeDocument/2006/relationships" xmlns:m="http://schemas.openxmlformats.org/officeDocument/2006/math" xmlns:v="urn:schemas-microsoft-com:vml" xmlns:wp14="http://schemas.microsoft.com/office/word/2010/wordprocessingDrawing" xmlns:wp="http://schemas.openxmlformats.org/drawingml/2006/wordprocessingDrawing" xmlns:w10="urn:schemas-microsoft-com:office:word" xmlns:w="http://schemas.openxmlformats.org/wordprocessingml/2006/main" xmlns:w14="http://schemas.microsoft.com/office/word/2010/wordml" xmlns:w15="http://schemas.microsoft.com/office/word/2012/wordml" xmlns:wpg="http://schemas.microsoft.com/office/word/2010/wordprocessingGroup" xmlns:wpi="http://schemas.microsoft.com/office/word/2010/wordprocessingInk" xmlns:wne="http://schemas.microsoft.com/office/word/2006/wordml" xmlns:wps="http://schemas.microsoft.com/office/word/2010/wordprocessingShape" mc:Ignorable="w14 w15 wp14">
   <w:body>
     <w:p>
-      <w:bookmarkStart w:id="0" w:name="_GoBack"/>
       <w:r>
         <w:t>Observations within the scatter matrix:</w:t>
       </w:r>
@@ -74,7 +73,6 @@
         <w:t>Who uses the bike sharing more men vs women?</w:t>
       </w:r>
     </w:p>
-    <w:bookmarkEnd w:id="0"/>
     <w:p>
       <w:pPr>
         <w:pStyle w:val="ListParagraph"/>
@@ -91,6 +89,28 @@
       <w:r>
         <w:t>Which bikes are used most frequently top 20?</w:t>
       </w:r>
+    </w:p>
+    <w:p/>
+    <w:p>
+      <w:pPr>
+        <w:pStyle w:val="ListParagraph"/>
+        <w:numPr>
+          <w:ilvl w:val="0"/>
+          <w:numId w:val="3"/>
+        </w:numPr>
+      </w:pPr>
+      <w:r>
+        <w:t>Can I possibly make a map for the hottest rental locations based on station and geo location?</w:t>
+      </w:r>
+    </w:p>
+    <w:p>
+      <w:pPr>
+        <w:pStyle w:val="ListParagraph"/>
+      </w:pPr>
+    </w:p>
+    <w:p>
+      <w:bookmarkStart w:id="0" w:name="_GoBack"/>
+      <w:bookmarkEnd w:id="0"/>
     </w:p>
     <w:sectPr>
       <w:pgSz w:w="12240" w:h="15840"/>
@@ -306,7 +326,7 @@
   <w:abstractNum w:abstractNumId="2" w15:restartNumberingAfterBreak="0">
     <w:nsid w:val="773A47BD"/>
     <w:multiLevelType w:val="hybridMultilevel"/>
-    <w:tmpl w:val="2E9EA7C0"/>
+    <w:tmpl w:val="8B3876BE"/>
     <w:lvl w:ilvl="0" w:tplc="0409000F">
       <w:start w:val="1"/>
       <w:numFmt w:val="decimal"/>

</xml_diff>